<commit_message>
added more to profile site.
</commit_message>
<xml_diff>
--- a/assets/document/New Resume .docx
+++ b/assets/document/New Resume .docx
@@ -49,6 +49,37 @@
           <w:szCs w:val="28"/>
         </w:rPr>
         <w:t xml:space="preserve"> | (501) 317-9194</w:t>
+      </w:r>
+    </w:p>
+    <w:p>
+      <w:pPr>
+        <w:rPr>
+          <w:sz w:val="28"/>
+          <w:szCs w:val="28"/>
+        </w:rPr>
+      </w:pPr>
+      <w:proofErr w:type="spellStart"/>
+      <w:r>
+        <w:rPr>
+          <w:sz w:val="28"/>
+          <w:szCs w:val="28"/>
+        </w:rPr>
+        <w:t>Linkedin</w:t>
+      </w:r>
+      <w:proofErr w:type="spellEnd"/>
+      <w:r>
+        <w:rPr>
+          <w:sz w:val="28"/>
+          <w:szCs w:val="28"/>
+        </w:rPr>
+        <w:t xml:space="preserve"> Profile: </w:t>
+      </w:r>
+      <w:r>
+        <w:rPr>
+          <w:sz w:val="28"/>
+          <w:szCs w:val="28"/>
+        </w:rPr>
+        <w:t>https://www.linkedin.com/in/brandon-sperry/</w:t>
       </w:r>
     </w:p>
     <w:p>
@@ -553,6 +584,7 @@
           <w:sz w:val="36"/>
           <w:szCs w:val="36"/>
         </w:rPr>
+        <w:lastRenderedPageBreak/>
         <w:t>Professional Experience</w:t>
       </w:r>
     </w:p>
@@ -570,7 +602,6 @@
           <w:sz w:val="28"/>
           <w:szCs w:val="28"/>
         </w:rPr>
-        <w:lastRenderedPageBreak/>
         <w:t>IT Service Desk Analyst</w:t>
       </w:r>
       <w:r>
@@ -1043,6 +1074,7 @@
           <w:sz w:val="28"/>
           <w:szCs w:val="28"/>
         </w:rPr>
+        <w:lastRenderedPageBreak/>
         <w:t>Strong communication skills, able to work effectively with users at all levels of technical proficiency.</w:t>
       </w:r>
     </w:p>
@@ -1062,7 +1094,6 @@
           <w:sz w:val="28"/>
           <w:szCs w:val="28"/>
         </w:rPr>
-        <w:lastRenderedPageBreak/>
         <w:t xml:space="preserve">Committed to continuous learning and staying </w:t>
       </w:r>
       <w:proofErr w:type="gramStart"/>
@@ -4135,6 +4166,7 @@
   <w:style w:type="character" w:default="1" w:styleId="DefaultParagraphFont">
     <w:name w:val="Default Paragraph Font"/>
     <w:uiPriority w:val="1"/>
+    <w:semiHidden/>
     <w:unhideWhenUsed/>
   </w:style>
   <w:style w:type="table" w:default="1" w:styleId="TableNormal">

</xml_diff>